<commit_message>
Se pusieron las observaciones en el documento
</commit_message>
<xml_diff>
--- a/Docs/Observaciones-Lab5.docx
+++ b/Docs/Observaciones-Lab5.docx
@@ -4,7 +4,7 @@
   <w:body>
     <w:p>
       <w:pPr>
-        <w:pStyle w:val="Title"/>
+        <w:pStyle w:val="Ttulo"/>
         <w:jc w:val="center"/>
         <w:rPr>
           <w:lang w:val="es-419"/>
@@ -14,7 +14,7 @@
         <w:rPr>
           <w:lang w:val="es-419"/>
         </w:rPr>
-        <w:t>OBSERVACIONES DEL LA PRACTICA</w:t>
+        <w:t>OBSERVACIONES DE LA PRACTICA</w:t>
       </w:r>
     </w:p>
     <w:p>
@@ -82,7 +82,7 @@
     </w:p>
     <w:p>
       <w:pPr>
-        <w:pStyle w:val="ListParagraph"/>
+        <w:pStyle w:val="Prrafodelista"/>
         <w:numPr>
           <w:ilvl w:val="0"/>
           <w:numId w:val="1"/>
@@ -104,7 +104,56 @@
     </w:p>
     <w:p>
       <w:pPr>
-        <w:pStyle w:val="ListParagraph"/>
+        <w:pStyle w:val="Prrafodelista"/>
+        <w:spacing w:after="0"/>
+        <w:ind w:left="360"/>
+        <w:jc w:val="both"/>
+        <w:rPr>
+          <w:rFonts w:ascii="Dax-Regular" w:hAnsi="Dax-Regular"/>
+          <w:lang w:val="es-419"/>
+        </w:rPr>
+      </w:pPr>
+      <w:r>
+        <w:rPr>
+          <w:rFonts w:ascii="Dax-Regular" w:hAnsi="Dax-Regular"/>
+          <w:lang w:val="es-419"/>
+        </w:rPr>
+        <w:t xml:space="preserve">La estructura de datos que se utiliza para este índice es TAD </w:t>
+      </w:r>
+      <w:proofErr w:type="spellStart"/>
+      <w:r>
+        <w:rPr>
+          <w:rFonts w:ascii="Dax-Regular" w:hAnsi="Dax-Regular"/>
+          <w:lang w:val="es-419"/>
+        </w:rPr>
+        <w:t>Map</w:t>
+      </w:r>
+      <w:proofErr w:type="spellEnd"/>
+      <w:r>
+        <w:rPr>
+          <w:rFonts w:ascii="Dax-Regular" w:hAnsi="Dax-Regular"/>
+          <w:lang w:val="es-419"/>
+        </w:rPr>
+        <w:t>. En esta</w:t>
+      </w:r>
+      <w:r>
+        <w:rPr>
+          <w:rFonts w:ascii="Dax-Regular" w:hAnsi="Dax-Regular"/>
+          <w:lang w:val="es-419"/>
+        </w:rPr>
+        <w:t xml:space="preserve"> se</w:t>
+      </w:r>
+      <w:r>
+        <w:rPr>
+          <w:rFonts w:ascii="Dax-Regular" w:hAnsi="Dax-Regular"/>
+          <w:lang w:val="es-419"/>
+        </w:rPr>
+        <w:t xml:space="preserve"> implementa SEPARATE CHAINING. </w:t>
+      </w:r>
+    </w:p>
+    <w:p>
+      <w:pPr>
+        <w:pStyle w:val="Prrafodelista"/>
         <w:numPr>
           <w:ilvl w:val="0"/>
           <w:numId w:val="1"/>
@@ -126,7 +175,26 @@
     </w:p>
     <w:p>
       <w:pPr>
-        <w:pStyle w:val="ListParagraph"/>
+        <w:pStyle w:val="Prrafodelista"/>
+        <w:spacing w:after="0"/>
+        <w:ind w:left="360"/>
+        <w:jc w:val="both"/>
+        <w:rPr>
+          <w:rFonts w:ascii="Dax-Regular" w:hAnsi="Dax-Regular"/>
+          <w:lang w:val="es-419"/>
+        </w:rPr>
+      </w:pPr>
+      <w:r>
+        <w:rPr>
+          <w:rFonts w:ascii="Dax-Regular" w:hAnsi="Dax-Regular"/>
+          <w:lang w:val="es-419"/>
+        </w:rPr>
+        <w:t xml:space="preserve">Se espera almacenar inicialmente 800 autores. </w:t>
+      </w:r>
+    </w:p>
+    <w:p>
+      <w:pPr>
+        <w:pStyle w:val="Prrafodelista"/>
         <w:numPr>
           <w:ilvl w:val="0"/>
           <w:numId w:val="1"/>
@@ -162,7 +230,33 @@
     </w:p>
     <w:p>
       <w:pPr>
-        <w:pStyle w:val="ListParagraph"/>
+        <w:pStyle w:val="Prrafodelista"/>
+        <w:spacing w:after="0"/>
+        <w:ind w:left="360"/>
+        <w:jc w:val="both"/>
+        <w:rPr>
+          <w:rFonts w:ascii="Dax-Regular" w:hAnsi="Dax-Regular"/>
+          <w:lang w:val="es-419"/>
+        </w:rPr>
+      </w:pPr>
+      <w:r>
+        <w:rPr>
+          <w:rFonts w:ascii="Dax-Regular" w:hAnsi="Dax-Regular"/>
+          <w:lang w:val="es-419"/>
+        </w:rPr>
+        <w:t>El factor de carga máximo es 4</w:t>
+      </w:r>
+      <w:r>
+        <w:rPr>
+          <w:rFonts w:ascii="Dax-Regular" w:hAnsi="Dax-Regular"/>
+          <w:lang w:val="es-419"/>
+        </w:rPr>
+        <w:t>.</w:t>
+      </w:r>
+    </w:p>
+    <w:p>
+      <w:pPr>
+        <w:pStyle w:val="Prrafodelista"/>
         <w:numPr>
           <w:ilvl w:val="0"/>
           <w:numId w:val="1"/>
@@ -181,6 +275,7 @@
         </w:rPr>
         <w:t>¿Qué hace la instrucción “</w:t>
       </w:r>
+      <w:proofErr w:type="spellStart"/>
       <w:r>
         <w:rPr>
           <w:rFonts w:ascii="Dax-Regular" w:hAnsi="Dax-Regular"/>
@@ -188,7 +283,17 @@
           <w:bCs/>
           <w:lang w:val="es-419"/>
         </w:rPr>
-        <w:t>mp.put(...)”</w:t>
+        <w:t>mp.put</w:t>
+      </w:r>
+      <w:proofErr w:type="spellEnd"/>
+      <w:r>
+        <w:rPr>
+          <w:rFonts w:ascii="Dax-Regular" w:hAnsi="Dax-Regular"/>
+          <w:b/>
+          <w:bCs/>
+          <w:lang w:val="es-419"/>
+        </w:rPr>
+        <w:t>(...)”</w:t>
       </w:r>
       <w:r>
         <w:rPr>
@@ -200,7 +305,42 @@
     </w:p>
     <w:p>
       <w:pPr>
-        <w:pStyle w:val="ListParagraph"/>
+        <w:pStyle w:val="Prrafodelista"/>
+        <w:spacing w:after="0"/>
+        <w:ind w:left="360"/>
+        <w:jc w:val="both"/>
+        <w:rPr>
+          <w:rFonts w:ascii="Dax-Regular" w:hAnsi="Dax-Regular"/>
+          <w:lang w:val="es-419"/>
+        </w:rPr>
+      </w:pPr>
+      <w:r>
+        <w:rPr>
+          <w:rFonts w:ascii="Dax-Regular" w:hAnsi="Dax-Regular"/>
+          <w:lang w:val="es-419"/>
+        </w:rPr>
+        <w:t xml:space="preserve">La instrucción </w:t>
+      </w:r>
+      <w:proofErr w:type="spellStart"/>
+      <w:r>
+        <w:rPr>
+          <w:rFonts w:ascii="Dax-Regular" w:hAnsi="Dax-Regular"/>
+          <w:lang w:val="es-419"/>
+        </w:rPr>
+        <w:t>mp.put</w:t>
+      </w:r>
+      <w:proofErr w:type="spellEnd"/>
+      <w:r>
+        <w:rPr>
+          <w:rFonts w:ascii="Dax-Regular" w:hAnsi="Dax-Regular"/>
+          <w:lang w:val="es-419"/>
+        </w:rPr>
+        <w:t xml:space="preserve">(..) guarda una pareja llave-valor, en este caso, la llave es el id del libro y el valor es el libro. </w:t>
+      </w:r>
+    </w:p>
+    <w:p>
+      <w:pPr>
+        <w:pStyle w:val="Prrafodelista"/>
         <w:numPr>
           <w:ilvl w:val="0"/>
           <w:numId w:val="1"/>
@@ -233,7 +373,47 @@
           <w:bCs/>
           <w:lang w:val="es-ES"/>
         </w:rPr>
-        <w:t>“book[‘goodreads_book_id’]”</w:t>
+        <w:t>“</w:t>
+      </w:r>
+      <w:proofErr w:type="spellStart"/>
+      <w:r>
+        <w:rPr>
+          <w:rFonts w:ascii="Dax-Regular" w:hAnsi="Dax-Regular"/>
+          <w:b/>
+          <w:bCs/>
+          <w:lang w:val="es-ES"/>
+        </w:rPr>
+        <w:t>book</w:t>
+      </w:r>
+      <w:proofErr w:type="spellEnd"/>
+      <w:r>
+        <w:rPr>
+          <w:rFonts w:ascii="Dax-Regular" w:hAnsi="Dax-Regular"/>
+          <w:b/>
+          <w:bCs/>
+          <w:lang w:val="es-ES"/>
+        </w:rPr>
+        <w:t>[‘</w:t>
+      </w:r>
+      <w:proofErr w:type="spellStart"/>
+      <w:r>
+        <w:rPr>
+          <w:rFonts w:ascii="Dax-Regular" w:hAnsi="Dax-Regular"/>
+          <w:b/>
+          <w:bCs/>
+          <w:lang w:val="es-ES"/>
+        </w:rPr>
+        <w:t>goodreads_book_id</w:t>
+      </w:r>
+      <w:proofErr w:type="spellEnd"/>
+      <w:r>
+        <w:rPr>
+          <w:rFonts w:ascii="Dax-Regular" w:hAnsi="Dax-Regular"/>
+          <w:b/>
+          <w:bCs/>
+          <w:lang w:val="es-ES"/>
+        </w:rPr>
+        <w:t>’]”</w:t>
       </w:r>
       <w:r>
         <w:rPr>
@@ -245,7 +425,29 @@
     </w:p>
     <w:p>
       <w:pPr>
-        <w:pStyle w:val="ListParagraph"/>
+        <w:rPr>
+          <w:rFonts w:ascii="Dax-Regular" w:hAnsi="Dax-Regular"/>
+          <w:lang w:val="es-419"/>
+        </w:rPr>
+      </w:pPr>
+      <w:r>
+        <w:rPr>
+          <w:rFonts w:ascii="Dax-Regular" w:hAnsi="Dax-Regular"/>
+          <w:lang w:val="es-419"/>
+        </w:rPr>
+        <w:t xml:space="preserve">El papel que cumple “book[‘goodreads_book_id’]”en esta instrucción es que es la llave del mapa que guarda la pareja, es decir, es el id </w:t>
+      </w:r>
+      <w:r>
+        <w:rPr>
+          <w:rFonts w:ascii="Dax-Regular" w:hAnsi="Dax-Regular"/>
+          <w:lang w:val="es-419"/>
+        </w:rPr>
+        <w:t xml:space="preserve">de cada libro. </w:t>
+      </w:r>
+    </w:p>
+    <w:p>
+      <w:pPr>
+        <w:pStyle w:val="Prrafodelista"/>
         <w:numPr>
           <w:ilvl w:val="0"/>
           <w:numId w:val="1"/>
@@ -273,6 +475,7 @@
         </w:rPr>
         <w:t>“</w:t>
       </w:r>
+      <w:proofErr w:type="spellStart"/>
       <w:r>
         <w:rPr>
           <w:rFonts w:ascii="Dax-Regular" w:hAnsi="Dax-Regular"/>
@@ -282,7 +485,19 @@
           <w:iCs/>
           <w:lang w:val="es-ES"/>
         </w:rPr>
-        <w:t>book”</w:t>
+        <w:t>book</w:t>
+      </w:r>
+      <w:proofErr w:type="spellEnd"/>
+      <w:r>
+        <w:rPr>
+          <w:rFonts w:ascii="Dax-Regular" w:hAnsi="Dax-Regular"/>
+          <w:b/>
+          <w:bCs/>
+          <w:i/>
+          <w:iCs/>
+          <w:lang w:val="es-ES"/>
+        </w:rPr>
+        <w:t>”</w:t>
       </w:r>
       <w:r>
         <w:rPr>
@@ -294,7 +509,42 @@
     </w:p>
     <w:p>
       <w:pPr>
-        <w:pStyle w:val="ListParagraph"/>
+        <w:pStyle w:val="Prrafodelista"/>
+        <w:spacing w:after="0"/>
+        <w:ind w:left="360"/>
+        <w:jc w:val="both"/>
+        <w:rPr>
+          <w:rFonts w:ascii="Dax-Regular" w:hAnsi="Dax-Regular"/>
+          <w:lang w:val="es-419"/>
+        </w:rPr>
+      </w:pPr>
+      <w:r>
+        <w:rPr>
+          <w:rFonts w:ascii="Dax-Regular" w:hAnsi="Dax-Regular"/>
+          <w:lang w:val="es-ES"/>
+        </w:rPr>
+        <w:t>El papel que cumple el “</w:t>
+      </w:r>
+      <w:proofErr w:type="spellStart"/>
+      <w:r>
+        <w:rPr>
+          <w:rFonts w:ascii="Dax-Regular" w:hAnsi="Dax-Regular"/>
+          <w:lang w:val="es-ES"/>
+        </w:rPr>
+        <w:t>book</w:t>
+      </w:r>
+      <w:proofErr w:type="spellEnd"/>
+      <w:r>
+        <w:rPr>
+          <w:rFonts w:ascii="Dax-Regular" w:hAnsi="Dax-Regular"/>
+          <w:lang w:val="es-ES"/>
+        </w:rPr>
+        <w:t xml:space="preserve">” en esta instrucción es que el valor del mapa que guarda la pareja, es decir, es cada libro que hay. </w:t>
+      </w:r>
+    </w:p>
+    <w:p>
+      <w:pPr>
+        <w:pStyle w:val="Prrafodelista"/>
         <w:numPr>
           <w:ilvl w:val="0"/>
           <w:numId w:val="1"/>
@@ -320,7 +570,38 @@
           <w:bCs/>
           <w:lang w:val="es-419"/>
         </w:rPr>
-        <w:t>“mp.get(…)”</w:t>
+        <w:t>“</w:t>
+      </w:r>
+      <w:proofErr w:type="spellStart"/>
+      <w:proofErr w:type="gramStart"/>
+      <w:r>
+        <w:rPr>
+          <w:rFonts w:ascii="Dax-Regular" w:hAnsi="Dax-Regular"/>
+          <w:b/>
+          <w:bCs/>
+          <w:lang w:val="es-419"/>
+        </w:rPr>
+        <w:t>mp.get</w:t>
+      </w:r>
+      <w:proofErr w:type="spellEnd"/>
+      <w:r>
+        <w:rPr>
+          <w:rFonts w:ascii="Dax-Regular" w:hAnsi="Dax-Regular"/>
+          <w:b/>
+          <w:bCs/>
+          <w:lang w:val="es-419"/>
+        </w:rPr>
+        <w:t>(</w:t>
+      </w:r>
+      <w:proofErr w:type="gramEnd"/>
+      <w:r>
+        <w:rPr>
+          <w:rFonts w:ascii="Dax-Regular" w:hAnsi="Dax-Regular"/>
+          <w:b/>
+          <w:bCs/>
+          <w:lang w:val="es-419"/>
+        </w:rPr>
+        <w:t>…)”</w:t>
       </w:r>
       <w:r>
         <w:rPr>
@@ -332,7 +613,32 @@
     </w:p>
     <w:p>
       <w:pPr>
-        <w:pStyle w:val="ListParagraph"/>
+        <w:spacing w:after="0"/>
+        <w:ind w:left="360"/>
+        <w:jc w:val="both"/>
+        <w:rPr>
+          <w:rFonts w:ascii="Dax-Regular" w:hAnsi="Dax-Regular"/>
+          <w:lang w:val="es-419"/>
+        </w:rPr>
+      </w:pPr>
+      <w:r>
+        <w:rPr>
+          <w:rFonts w:ascii="Dax-Regular" w:hAnsi="Dax-Regular"/>
+          <w:lang w:val="es-419"/>
+        </w:rPr>
+        <w:t>La instrucción mp.get(…) dada una llave, retorna el valor de esa llave, en este caso,</w:t>
+      </w:r>
+      <w:r>
+        <w:rPr>
+          <w:rFonts w:ascii="Dax-Regular" w:hAnsi="Dax-Regular"/>
+          <w:lang w:val="es-419"/>
+        </w:rPr>
+        <w:t xml:space="preserve"> la llave es “year”.</w:t>
+      </w:r>
+    </w:p>
+    <w:p>
+      <w:pPr>
+        <w:pStyle w:val="Prrafodelista"/>
         <w:numPr>
           <w:ilvl w:val="0"/>
           <w:numId w:val="1"/>
@@ -367,6 +673,7 @@
         </w:rPr>
         <w:t>“</w:t>
       </w:r>
+      <w:proofErr w:type="spellStart"/>
       <w:r>
         <w:rPr>
           <w:rFonts w:ascii="Dax-Regular" w:hAnsi="Dax-Regular"/>
@@ -376,13 +683,25 @@
           <w:iCs/>
           <w:lang w:val="es-ES"/>
         </w:rPr>
-        <w:t>year”</w:t>
-      </w:r>
+        <w:t>year</w:t>
+      </w:r>
+      <w:proofErr w:type="spellEnd"/>
       <w:r>
         <w:rPr>
           <w:rFonts w:ascii="Dax-Regular" w:hAnsi="Dax-Regular"/>
           <w:b/>
           <w:bCs/>
+          <w:i/>
+          <w:iCs/>
+          <w:lang w:val="es-ES"/>
+        </w:rPr>
+        <w:t>”</w:t>
+      </w:r>
+      <w:r>
+        <w:rPr>
+          <w:rFonts w:ascii="Dax-Regular" w:hAnsi="Dax-Regular"/>
+          <w:b/>
+          <w:bCs/>
           <w:lang w:val="es-ES"/>
         </w:rPr>
         <w:t xml:space="preserve"> </w:t>
@@ -397,7 +716,42 @@
     </w:p>
     <w:p>
       <w:pPr>
-        <w:pStyle w:val="ListParagraph"/>
+        <w:pStyle w:val="Prrafodelista"/>
+        <w:spacing w:after="0"/>
+        <w:ind w:left="360"/>
+        <w:jc w:val="both"/>
+        <w:rPr>
+          <w:rFonts w:ascii="Dax-Regular" w:hAnsi="Dax-Regular"/>
+          <w:lang w:val="es-419"/>
+        </w:rPr>
+      </w:pPr>
+      <w:r>
+        <w:rPr>
+          <w:rFonts w:ascii="Dax-Regular" w:hAnsi="Dax-Regular"/>
+          <w:lang w:val="es-419"/>
+        </w:rPr>
+        <w:t>El papel que cumple “</w:t>
+      </w:r>
+      <w:proofErr w:type="spellStart"/>
+      <w:r>
+        <w:rPr>
+          <w:rFonts w:ascii="Dax-Regular" w:hAnsi="Dax-Regular"/>
+          <w:lang w:val="es-419"/>
+        </w:rPr>
+        <w:t>year</w:t>
+      </w:r>
+      <w:proofErr w:type="spellEnd"/>
+      <w:r>
+        <w:rPr>
+          <w:rFonts w:ascii="Dax-Regular" w:hAnsi="Dax-Regular"/>
+          <w:lang w:val="es-419"/>
+        </w:rPr>
+        <w:t>” en esta instrucción es que es la llave.</w:t>
+      </w:r>
+    </w:p>
+    <w:p>
+      <w:pPr>
+        <w:pStyle w:val="Prrafodelista"/>
         <w:numPr>
           <w:ilvl w:val="0"/>
           <w:numId w:val="1"/>
@@ -423,7 +777,29 @@
           <w:bCs/>
           <w:lang w:val="es-ES"/>
         </w:rPr>
-        <w:t>“me.getValue(…)”</w:t>
+        <w:t>“</w:t>
+      </w:r>
+      <w:proofErr w:type="spellStart"/>
+      <w:proofErr w:type="gramStart"/>
+      <w:r>
+        <w:rPr>
+          <w:rFonts w:ascii="Dax-Regular" w:hAnsi="Dax-Regular"/>
+          <w:b/>
+          <w:bCs/>
+          <w:lang w:val="es-ES"/>
+        </w:rPr>
+        <w:t>me.getValue</w:t>
+      </w:r>
+      <w:proofErr w:type="spellEnd"/>
+      <w:proofErr w:type="gramEnd"/>
+      <w:r>
+        <w:rPr>
+          <w:rFonts w:ascii="Dax-Regular" w:hAnsi="Dax-Regular"/>
+          <w:b/>
+          <w:bCs/>
+          <w:lang w:val="es-ES"/>
+        </w:rPr>
+        <w:t>(…)”</w:t>
       </w:r>
       <w:r>
         <w:rPr>
@@ -435,10 +811,17 @@
     </w:p>
     <w:p>
       <w:pPr>
-        <w:rPr>
-          <w:lang w:val="es-419"/>
-        </w:rPr>
-      </w:pPr>
+        <w:ind w:left="360"/>
+        <w:rPr>
+          <w:lang w:val="es-419"/>
+        </w:rPr>
+      </w:pPr>
+      <w:r>
+        <w:rPr>
+          <w:lang w:val="es-419"/>
+        </w:rPr>
+        <w:t xml:space="preserve">La instrucción me.getValue(…) retorna los libros publicados en ese año, es decir, retorna los valores de la llave. </w:t>
+      </w:r>
     </w:p>
     <w:sectPr>
       <w:pgSz w:w="12240" w:h="15840"/>
@@ -973,13 +1356,13 @@
       <w:noProof/>
     </w:rPr>
   </w:style>
-  <w:style w:type="character" w:default="1" w:styleId="DefaultParagraphFont">
+  <w:style w:type="character" w:default="1" w:styleId="Fuentedeprrafopredeter">
     <w:name w:val="Default Paragraph Font"/>
     <w:uiPriority w:val="1"/>
     <w:semiHidden/>
     <w:unhideWhenUsed/>
   </w:style>
-  <w:style w:type="table" w:default="1" w:styleId="TableNormal">
+  <w:style w:type="table" w:default="1" w:styleId="Tablanormal">
     <w:name w:val="Normal Table"/>
     <w:uiPriority w:val="99"/>
     <w:semiHidden/>
@@ -994,17 +1377,17 @@
       </w:tblCellMar>
     </w:tblPr>
   </w:style>
-  <w:style w:type="numbering" w:default="1" w:styleId="NoList">
+  <w:style w:type="numbering" w:default="1" w:styleId="Sinlista">
     <w:name w:val="No List"/>
     <w:uiPriority w:val="99"/>
     <w:semiHidden/>
     <w:unhideWhenUsed/>
   </w:style>
-  <w:style w:type="paragraph" w:styleId="Title">
+  <w:style w:type="paragraph" w:styleId="Ttulo">
     <w:name w:val="Title"/>
     <w:basedOn w:val="Normal"/>
     <w:next w:val="Normal"/>
-    <w:link w:val="TitleChar"/>
+    <w:link w:val="TtuloCar"/>
     <w:uiPriority w:val="10"/>
     <w:qFormat/>
     <w:rsid w:val="00BA3B38"/>
@@ -1020,10 +1403,10 @@
       <w:szCs w:val="56"/>
     </w:rPr>
   </w:style>
-  <w:style w:type="character" w:customStyle="1" w:styleId="TitleChar">
-    <w:name w:val="Title Char"/>
-    <w:basedOn w:val="DefaultParagraphFont"/>
-    <w:link w:val="Title"/>
+  <w:style w:type="character" w:customStyle="1" w:styleId="TtuloCar">
+    <w:name w:val="Título Car"/>
+    <w:basedOn w:val="Fuentedeprrafopredeter"/>
+    <w:link w:val="Ttulo"/>
     <w:uiPriority w:val="10"/>
     <w:rsid w:val="00BA3B38"/>
     <w:rPr>
@@ -1035,7 +1418,7 @@
       <w:szCs w:val="56"/>
     </w:rPr>
   </w:style>
-  <w:style w:type="paragraph" w:styleId="ListParagraph">
+  <w:style w:type="paragraph" w:styleId="Prrafodelista">
     <w:name w:val="List Paragraph"/>
     <w:basedOn w:val="Normal"/>
     <w:uiPriority w:val="34"/>
@@ -1049,9 +1432,9 @@
       <w:noProof w:val="0"/>
     </w:rPr>
   </w:style>
-  <w:style w:type="character" w:styleId="CommentReference">
+  <w:style w:type="character" w:styleId="Refdecomentario">
     <w:name w:val="annotation reference"/>
-    <w:basedOn w:val="DefaultParagraphFont"/>
+    <w:basedOn w:val="Fuentedeprrafopredeter"/>
     <w:uiPriority w:val="99"/>
     <w:semiHidden/>
     <w:unhideWhenUsed/>
@@ -1061,10 +1444,10 @@
       <w:szCs w:val="16"/>
     </w:rPr>
   </w:style>
-  <w:style w:type="paragraph" w:styleId="CommentText">
+  <w:style w:type="paragraph" w:styleId="Textocomentario">
     <w:name w:val="annotation text"/>
     <w:basedOn w:val="Normal"/>
-    <w:link w:val="CommentTextChar"/>
+    <w:link w:val="TextocomentarioCar"/>
     <w:uiPriority w:val="99"/>
     <w:semiHidden/>
     <w:unhideWhenUsed/>
@@ -1078,10 +1461,10 @@
       <w:szCs w:val="20"/>
     </w:rPr>
   </w:style>
-  <w:style w:type="character" w:customStyle="1" w:styleId="CommentTextChar">
-    <w:name w:val="Comment Text Char"/>
-    <w:basedOn w:val="DefaultParagraphFont"/>
-    <w:link w:val="CommentText"/>
+  <w:style w:type="character" w:customStyle="1" w:styleId="TextocomentarioCar">
+    <w:name w:val="Texto comentario Car"/>
+    <w:basedOn w:val="Fuentedeprrafopredeter"/>
+    <w:link w:val="Textocomentario"/>
     <w:uiPriority w:val="99"/>
     <w:semiHidden/>
     <w:rsid w:val="00A442AC"/>
@@ -1389,21 +1772,6 @@
 </file>
 
 <file path=customXml/item1.xml><?xml version="1.0" encoding="utf-8"?>
-<?mso-contentType ?>
-<FormTemplates xmlns="http://schemas.microsoft.com/sharepoint/v3/contenttype/forms">
-  <Display>DocumentLibraryForm</Display>
-  <Edit>DocumentLibraryForm</Edit>
-  <New>DocumentLibraryForm</New>
-</FormTemplates>
-</file>
-
-<file path=customXml/item2.xml><?xml version="1.0" encoding="utf-8"?>
-<p:properties xmlns:p="http://schemas.microsoft.com/office/2006/metadata/properties" xmlns:xsi="http://www.w3.org/2001/XMLSchema-instance" xmlns:pc="http://schemas.microsoft.com/office/infopath/2007/PartnerControls">
-  <documentManagement/>
-</p:properties>
-</file>
-
-<file path=customXml/item3.xml><?xml version="1.0" encoding="utf-8"?>
 <ct:contentTypeSchema xmlns:ct="http://schemas.microsoft.com/office/2006/metadata/contentType" xmlns:ma="http://schemas.microsoft.com/office/2006/metadata/properties/metaAttributes" ct:_="" ma:_="" ma:contentTypeName="Document" ma:contentTypeID="0x01010023858CF01A2EF24688B692775F4C60A4" ma:contentTypeVersion="12" ma:contentTypeDescription="Create a new document." ma:contentTypeScope="" ma:versionID="b7514a57228e1ec4fd10d00283bc8dd1">
   <xsd:schema xmlns:xsd="http://www.w3.org/2001/XMLSchema" xmlns:xs="http://www.w3.org/2001/XMLSchema" xmlns:p="http://schemas.microsoft.com/office/2006/metadata/properties" xmlns:ns2="164883f8-7691-4ecf-b54a-664c0d0edefe" xmlns:ns3="85e30bcc-d76c-4413-8e4d-2dce22fb0743" targetNamespace="http://schemas.microsoft.com/office/2006/metadata/properties" ma:root="true" ma:fieldsID="581261643acbb38c481ad6091da5c7ed" ns2:_="" ns3:_="">
     <xsd:import namespace="164883f8-7691-4ecf-b54a-664c0d0edefe"/>
@@ -1620,24 +1988,22 @@
 </ct:contentTypeSchema>
 </file>
 
-<file path=customXml/itemProps1.xml><?xml version="1.0" encoding="utf-8"?>
-<ds:datastoreItem xmlns:ds="http://schemas.openxmlformats.org/officeDocument/2006/customXml" ds:itemID="{1F59EA8B-1FA8-40D2-A8B0-61B9CE1E4579}">
-  <ds:schemaRefs>
-    <ds:schemaRef ds:uri="http://schemas.microsoft.com/sharepoint/v3/contenttype/forms"/>
-  </ds:schemaRefs>
-</ds:datastoreItem>
+<file path=customXml/item2.xml><?xml version="1.0" encoding="utf-8"?>
+<p:properties xmlns:p="http://schemas.microsoft.com/office/2006/metadata/properties" xmlns:xsi="http://www.w3.org/2001/XMLSchema-instance" xmlns:pc="http://schemas.microsoft.com/office/infopath/2007/PartnerControls">
+  <documentManagement/>
+</p:properties>
 </file>
 
-<file path=customXml/itemProps2.xml><?xml version="1.0" encoding="utf-8"?>
-<ds:datastoreItem xmlns:ds="http://schemas.openxmlformats.org/officeDocument/2006/customXml" ds:itemID="{8542EACB-7939-45C8-99C3-B6897CA7A7EF}">
-  <ds:schemaRefs>
-    <ds:schemaRef ds:uri="http://schemas.microsoft.com/office/2006/metadata/properties"/>
-    <ds:schemaRef ds:uri="http://schemas.microsoft.com/office/infopath/2007/PartnerControls"/>
-  </ds:schemaRefs>
-</ds:datastoreItem>
+<file path=customXml/item3.xml><?xml version="1.0" encoding="utf-8"?>
+<?mso-contentType ?>
+<FormTemplates xmlns="http://schemas.microsoft.com/sharepoint/v3/contenttype/forms">
+  <Display>DocumentLibraryForm</Display>
+  <Edit>DocumentLibraryForm</Edit>
+  <New>DocumentLibraryForm</New>
+</FormTemplates>
 </file>
 
-<file path=customXml/itemProps3.xml><?xml version="1.0" encoding="utf-8"?>
+<file path=customXml/itemProps1.xml><?xml version="1.0" encoding="utf-8"?>
 <ds:datastoreItem xmlns:ds="http://schemas.openxmlformats.org/officeDocument/2006/customXml" ds:itemID="{1E6A6FEA-78E9-40A6-9D52-9180DC19E6E9}">
   <ds:schemaRefs>
     <ds:schemaRef ds:uri="http://schemas.microsoft.com/office/2006/metadata/contentType"/>
@@ -1654,4 +2020,21 @@
     <ds:schemaRef ds:uri="http://schemas.microsoft.com/internal/obd"/>
   </ds:schemaRefs>
 </ds:datastoreItem>
+</file>
+
+<file path=customXml/itemProps2.xml><?xml version="1.0" encoding="utf-8"?>
+<ds:datastoreItem xmlns:ds="http://schemas.openxmlformats.org/officeDocument/2006/customXml" ds:itemID="{8542EACB-7939-45C8-99C3-B6897CA7A7EF}">
+  <ds:schemaRefs>
+    <ds:schemaRef ds:uri="http://schemas.microsoft.com/office/2006/metadata/properties"/>
+    <ds:schemaRef ds:uri="http://schemas.microsoft.com/office/infopath/2007/PartnerControls"/>
+  </ds:schemaRefs>
+</ds:datastoreItem>
+</file>
+
+<file path=customXml/itemProps3.xml><?xml version="1.0" encoding="utf-8"?>
+<ds:datastoreItem xmlns:ds="http://schemas.openxmlformats.org/officeDocument/2006/customXml" ds:itemID="{1F59EA8B-1FA8-40D2-A8B0-61B9CE1E4579}">
+  <ds:schemaRefs>
+    <ds:schemaRef ds:uri="http://schemas.microsoft.com/sharepoint/v3/contenttype/forms"/>
+  </ds:schemaRefs>
+</ds:datastoreItem>
 </file>
</xml_diff>